<commit_message>
Lab 8 - Update report
</commit_message>
<xml_diff>
--- a/Docs/Lab8.docx
+++ b/Docs/Lab8.docx
@@ -1374,31 +1374,7 @@
           <w:u w:val="single"/>
           <w:lang w:val="en-US"/>
         </w:rPr>
-        <w:t xml:space="preserve">Extract hidden message in image </w:t>
-      </w:r>
-      <w:r>
-        <w:rPr>
-          <w:rFonts w:asciiTheme="majorBidi" w:hAnsiTheme="majorBidi" w:cstheme="majorBidi"/>
-          <w:i/>
-          <w:iCs/>
-          <w:sz w:val="28"/>
-          <w:szCs w:val="28"/>
-          <w:u w:val="single"/>
-          <w:lang w:val="en-US"/>
-        </w:rPr>
-        <w:t>with original image</w:t>
-      </w:r>
-      <w:r>
-        <w:rPr>
-          <w:rFonts w:asciiTheme="majorBidi" w:hAnsiTheme="majorBidi" w:cstheme="majorBidi"/>
-          <w:i/>
-          <w:iCs/>
-          <w:sz w:val="28"/>
-          <w:szCs w:val="28"/>
-          <w:u w:val="single"/>
-          <w:lang w:val="en-US"/>
-        </w:rPr>
-        <w:t>:</w:t>
+        <w:t>Extract hidden message in image with original image:</w:t>
       </w:r>
     </w:p>
     <w:p>
@@ -1933,12 +1909,7 @@
           <w:lang w:val="en-US"/>
         </w:rPr>
       </w:pPr>
-    </w:p>
-    <w:p>
-      <w:pPr>
-        <w:pStyle w:val="Standard"/>
-        <w:ind w:firstLine="709"/>
-        <w:jc w:val="center"/>
+      <w:r>
         <w:rPr>
           <w:rFonts w:ascii="Times New Roman" w:hAnsi="Times New Roman" w:cs="Times New Roman"/>
           <w:b/>
@@ -1947,67 +1918,12 @@
           <w:szCs w:val="28"/>
           <w:lang w:val="en-US"/>
         </w:rPr>
-      </w:pPr>
-    </w:p>
-    <w:p>
-      <w:pPr>
-        <w:pStyle w:val="Standard"/>
-        <w:ind w:firstLine="709"/>
-        <w:jc w:val="center"/>
-        <w:rPr>
-          <w:rFonts w:ascii="Times New Roman" w:hAnsi="Times New Roman" w:cs="Times New Roman"/>
-          <w:b/>
-          <w:bCs/>
-          <w:sz w:val="28"/>
-          <w:szCs w:val="28"/>
-          <w:lang w:val="en-US"/>
-        </w:rPr>
-      </w:pPr>
-    </w:p>
-    <w:p>
-      <w:pPr>
-        <w:pStyle w:val="Standard"/>
-        <w:ind w:firstLine="709"/>
-        <w:jc w:val="center"/>
-        <w:rPr>
-          <w:rFonts w:ascii="Times New Roman" w:hAnsi="Times New Roman" w:cs="Times New Roman"/>
-          <w:b/>
-          <w:bCs/>
-          <w:sz w:val="28"/>
-          <w:szCs w:val="28"/>
-          <w:lang w:val="en-US"/>
-        </w:rPr>
-      </w:pPr>
-    </w:p>
-    <w:p>
-      <w:pPr>
-        <w:pStyle w:val="Standard"/>
-        <w:ind w:firstLine="709"/>
-        <w:jc w:val="center"/>
-        <w:rPr>
-          <w:rFonts w:ascii="Times New Roman" w:hAnsi="Times New Roman" w:cs="Times New Roman"/>
-          <w:b/>
-          <w:bCs/>
-          <w:sz w:val="28"/>
-          <w:szCs w:val="28"/>
-          <w:lang w:val="en-US"/>
-        </w:rPr>
-      </w:pPr>
-      <w:r>
-        <w:rPr>
-          <w:rFonts w:ascii="Times New Roman" w:hAnsi="Times New Roman" w:cs="Times New Roman"/>
-          <w:b/>
-          <w:bCs/>
-          <w:sz w:val="28"/>
-          <w:szCs w:val="28"/>
-          <w:lang w:val="en-US"/>
-        </w:rPr>
         <w:lastRenderedPageBreak/>
         <w:drawing>
-          <wp:inline distT="0" distB="0" distL="0" distR="0" wp14:anchorId="3156E8ED" wp14:editId="17186207">
-            <wp:extent cx="5943600" cy="3939540"/>
-            <wp:effectExtent l="0" t="0" r="0" b="3810"/>
-            <wp:docPr id="2" name="Image 2"/>
+          <wp:inline distT="0" distB="0" distL="0" distR="0" wp14:anchorId="7D3B441B" wp14:editId="30409BB0">
+            <wp:extent cx="5943600" cy="2689860"/>
+            <wp:effectExtent l="0" t="0" r="0" b="0"/>
+            <wp:docPr id="3" name="Image 3"/>
             <wp:cNvGraphicFramePr>
               <a:graphicFrameLocks xmlns:a="http://schemas.openxmlformats.org/drawingml/2006/main" noChangeAspect="1"/>
             </wp:cNvGraphicFramePr>
@@ -2027,6 +1943,302 @@
                   <pic:spPr>
                     <a:xfrm>
                       <a:off x="0" y="0"/>
+                      <a:ext cx="5943600" cy="2689860"/>
+                    </a:xfrm>
+                    <a:prstGeom prst="rect">
+                      <a:avLst/>
+                    </a:prstGeom>
+                  </pic:spPr>
+                </pic:pic>
+              </a:graphicData>
+            </a:graphic>
+          </wp:inline>
+        </w:drawing>
+      </w:r>
+    </w:p>
+    <w:p>
+      <w:pPr>
+        <w:pStyle w:val="Standard"/>
+        <w:ind w:firstLine="709"/>
+        <w:jc w:val="center"/>
+        <w:rPr>
+          <w:rFonts w:ascii="Times New Roman" w:hAnsi="Times New Roman" w:cs="Times New Roman"/>
+          <w:i/>
+          <w:iCs/>
+          <w:sz w:val="28"/>
+          <w:szCs w:val="28"/>
+          <w:lang w:val="en-US"/>
+        </w:rPr>
+      </w:pPr>
+      <w:r>
+        <w:rPr>
+          <w:rFonts w:ascii="Times New Roman" w:hAnsi="Times New Roman" w:cs="Times New Roman"/>
+          <w:i/>
+          <w:iCs/>
+          <w:sz w:val="28"/>
+          <w:szCs w:val="28"/>
+          <w:lang w:val="en-US"/>
+        </w:rPr>
+        <w:t xml:space="preserve">Figure </w:t>
+      </w:r>
+      <w:r>
+        <w:rPr>
+          <w:rFonts w:ascii="Times New Roman" w:hAnsi="Times New Roman" w:cs="Times New Roman"/>
+          <w:i/>
+          <w:iCs/>
+          <w:sz w:val="28"/>
+          <w:szCs w:val="28"/>
+          <w:lang w:val="en-US"/>
+        </w:rPr>
+        <w:t>5</w:t>
+      </w:r>
+      <w:r>
+        <w:rPr>
+          <w:rFonts w:ascii="Times New Roman" w:hAnsi="Times New Roman" w:cs="Times New Roman"/>
+          <w:i/>
+          <w:iCs/>
+          <w:sz w:val="28"/>
+          <w:szCs w:val="28"/>
+          <w:lang w:val="en-US"/>
+        </w:rPr>
+        <w:t xml:space="preserve"> – </w:t>
+      </w:r>
+      <w:r>
+        <w:rPr>
+          <w:rFonts w:ascii="Times New Roman" w:hAnsi="Times New Roman" w:cs="Times New Roman"/>
+          <w:i/>
+          <w:iCs/>
+          <w:sz w:val="28"/>
+          <w:szCs w:val="28"/>
+          <w:lang w:val="en-US"/>
+        </w:rPr>
+        <w:t xml:space="preserve">Extract message </w:t>
+      </w:r>
+      <w:r>
+        <w:rPr>
+          <w:rFonts w:ascii="Times New Roman" w:hAnsi="Times New Roman" w:cs="Times New Roman"/>
+          <w:i/>
+          <w:iCs/>
+          <w:sz w:val="28"/>
+          <w:szCs w:val="28"/>
+          <w:lang w:val="en-US"/>
+        </w:rPr>
+        <w:t>using original image</w:t>
+      </w:r>
+    </w:p>
+    <w:p>
+      <w:pPr>
+        <w:pStyle w:val="Standard"/>
+        <w:ind w:firstLine="709"/>
+        <w:jc w:val="center"/>
+        <w:rPr>
+          <w:rFonts w:ascii="Times New Roman" w:hAnsi="Times New Roman" w:cs="Times New Roman"/>
+          <w:b/>
+          <w:bCs/>
+          <w:sz w:val="28"/>
+          <w:szCs w:val="28"/>
+          <w:lang w:val="en-US"/>
+        </w:rPr>
+      </w:pPr>
+    </w:p>
+    <w:p>
+      <w:pPr>
+        <w:pStyle w:val="Standard"/>
+        <w:ind w:firstLine="709"/>
+        <w:jc w:val="center"/>
+        <w:rPr>
+          <w:rFonts w:ascii="Times New Roman" w:hAnsi="Times New Roman" w:cs="Times New Roman"/>
+          <w:b/>
+          <w:bCs/>
+          <w:sz w:val="28"/>
+          <w:szCs w:val="28"/>
+          <w:lang w:val="en-US"/>
+        </w:rPr>
+      </w:pPr>
+    </w:p>
+    <w:p>
+      <w:pPr>
+        <w:pStyle w:val="Standard"/>
+        <w:ind w:firstLine="709"/>
+        <w:jc w:val="center"/>
+        <w:rPr>
+          <w:rFonts w:ascii="Times New Roman" w:hAnsi="Times New Roman" w:cs="Times New Roman"/>
+          <w:b/>
+          <w:bCs/>
+          <w:sz w:val="28"/>
+          <w:szCs w:val="28"/>
+          <w:lang w:val="en-US"/>
+        </w:rPr>
+      </w:pPr>
+      <w:r>
+        <w:rPr>
+          <w:rFonts w:ascii="Times New Roman" w:hAnsi="Times New Roman" w:cs="Times New Roman"/>
+          <w:b/>
+          <w:bCs/>
+          <w:sz w:val="28"/>
+          <w:szCs w:val="28"/>
+          <w:lang w:val="en-US"/>
+        </w:rPr>
+        <w:drawing>
+          <wp:inline distT="0" distB="0" distL="0" distR="0" wp14:anchorId="3B7AF0E9" wp14:editId="78216349">
+            <wp:extent cx="5943600" cy="2103120"/>
+            <wp:effectExtent l="0" t="0" r="0" b="0"/>
+            <wp:docPr id="4" name="Image 4"/>
+            <wp:cNvGraphicFramePr>
+              <a:graphicFrameLocks xmlns:a="http://schemas.openxmlformats.org/drawingml/2006/main" noChangeAspect="1"/>
+            </wp:cNvGraphicFramePr>
+            <a:graphic xmlns:a="http://schemas.openxmlformats.org/drawingml/2006/main">
+              <a:graphicData uri="http://schemas.openxmlformats.org/drawingml/2006/picture">
+                <pic:pic xmlns:pic="http://schemas.openxmlformats.org/drawingml/2006/picture">
+                  <pic:nvPicPr>
+                    <pic:cNvPr id="1" name=""/>
+                    <pic:cNvPicPr/>
+                  </pic:nvPicPr>
+                  <pic:blipFill>
+                    <a:blip r:embed="rId12"/>
+                    <a:stretch>
+                      <a:fillRect/>
+                    </a:stretch>
+                  </pic:blipFill>
+                  <pic:spPr>
+                    <a:xfrm>
+                      <a:off x="0" y="0"/>
+                      <a:ext cx="5943600" cy="2103120"/>
+                    </a:xfrm>
+                    <a:prstGeom prst="rect">
+                      <a:avLst/>
+                    </a:prstGeom>
+                  </pic:spPr>
+                </pic:pic>
+              </a:graphicData>
+            </a:graphic>
+          </wp:inline>
+        </w:drawing>
+      </w:r>
+    </w:p>
+    <w:p>
+      <w:pPr>
+        <w:pStyle w:val="Standard"/>
+        <w:ind w:firstLine="709"/>
+        <w:jc w:val="center"/>
+        <w:rPr>
+          <w:rFonts w:ascii="Times New Roman" w:hAnsi="Times New Roman" w:cs="Times New Roman"/>
+          <w:i/>
+          <w:iCs/>
+          <w:sz w:val="28"/>
+          <w:szCs w:val="28"/>
+          <w:lang w:val="en-US"/>
+        </w:rPr>
+      </w:pPr>
+      <w:r>
+        <w:rPr>
+          <w:rFonts w:ascii="Times New Roman" w:hAnsi="Times New Roman" w:cs="Times New Roman"/>
+          <w:i/>
+          <w:iCs/>
+          <w:sz w:val="28"/>
+          <w:szCs w:val="28"/>
+          <w:lang w:val="en-US"/>
+        </w:rPr>
+        <w:t xml:space="preserve">Figure </w:t>
+      </w:r>
+      <w:r>
+        <w:rPr>
+          <w:rFonts w:ascii="Times New Roman" w:hAnsi="Times New Roman" w:cs="Times New Roman"/>
+          <w:i/>
+          <w:iCs/>
+          <w:sz w:val="28"/>
+          <w:szCs w:val="28"/>
+          <w:lang w:val="en-US"/>
+        </w:rPr>
+        <w:t>6</w:t>
+      </w:r>
+      <w:r>
+        <w:rPr>
+          <w:rFonts w:ascii="Times New Roman" w:hAnsi="Times New Roman" w:cs="Times New Roman"/>
+          <w:i/>
+          <w:iCs/>
+          <w:sz w:val="28"/>
+          <w:szCs w:val="28"/>
+          <w:lang w:val="en-US"/>
+        </w:rPr>
+        <w:t xml:space="preserve"> – </w:t>
+      </w:r>
+      <w:r>
+        <w:rPr>
+          <w:rFonts w:ascii="Times New Roman" w:hAnsi="Times New Roman" w:cs="Times New Roman"/>
+          <w:i/>
+          <w:iCs/>
+          <w:sz w:val="28"/>
+          <w:szCs w:val="28"/>
+          <w:lang w:val="en-US"/>
+        </w:rPr>
+        <w:t>Original image – Modified image</w:t>
+      </w:r>
+    </w:p>
+    <w:p>
+      <w:pPr>
+        <w:pStyle w:val="Standard"/>
+        <w:ind w:firstLine="709"/>
+        <w:jc w:val="center"/>
+        <w:rPr>
+          <w:rFonts w:ascii="Times New Roman" w:hAnsi="Times New Roman" w:cs="Times New Roman"/>
+          <w:b/>
+          <w:bCs/>
+          <w:sz w:val="28"/>
+          <w:szCs w:val="28"/>
+          <w:lang w:val="en-US"/>
+        </w:rPr>
+      </w:pPr>
+    </w:p>
+    <w:p>
+      <w:pPr>
+        <w:pStyle w:val="Standard"/>
+        <w:ind w:firstLine="709"/>
+        <w:jc w:val="center"/>
+        <w:rPr>
+          <w:rFonts w:ascii="Times New Roman" w:hAnsi="Times New Roman" w:cs="Times New Roman"/>
+          <w:b/>
+          <w:bCs/>
+          <w:sz w:val="28"/>
+          <w:szCs w:val="28"/>
+          <w:lang w:val="en-US"/>
+        </w:rPr>
+      </w:pPr>
+      <w:r>
+        <w:rPr>
+          <w:rFonts w:ascii="Times New Roman" w:hAnsi="Times New Roman" w:cs="Times New Roman"/>
+          <w:b/>
+          <w:bCs/>
+          <w:noProof/>
+          <w:sz w:val="28"/>
+          <w:szCs w:val="28"/>
+          <w:lang w:val="en-US" w:eastAsia="en-US" w:bidi="ar-SA"/>
+        </w:rPr>
+        <w:lastRenderedPageBreak/>
+        <w:drawing>
+          <wp:inline distT="0" distB="0" distL="0" distR="0" wp14:anchorId="3156E8ED" wp14:editId="17186207">
+            <wp:extent cx="5943600" cy="3939540"/>
+            <wp:effectExtent l="0" t="0" r="0" b="3810"/>
+            <wp:docPr id="2" name="Image 2"/>
+            <wp:cNvGraphicFramePr>
+              <a:graphicFrameLocks xmlns:a="http://schemas.openxmlformats.org/drawingml/2006/main" noChangeAspect="1"/>
+            </wp:cNvGraphicFramePr>
+            <a:graphic xmlns:a="http://schemas.openxmlformats.org/drawingml/2006/main">
+              <a:graphicData uri="http://schemas.openxmlformats.org/drawingml/2006/picture">
+                <pic:pic xmlns:pic="http://schemas.openxmlformats.org/drawingml/2006/picture">
+                  <pic:nvPicPr>
+                    <pic:cNvPr id="1" name=""/>
+                    <pic:cNvPicPr/>
+                  </pic:nvPicPr>
+                  <pic:blipFill>
+                    <a:blip r:embed="rId13"/>
+                    <a:stretch>
+                      <a:fillRect/>
+                    </a:stretch>
+                  </pic:blipFill>
+                  <pic:spPr>
+                    <a:xfrm>
+                      <a:off x="0" y="0"/>
                       <a:ext cx="5943600" cy="3939540"/>
                     </a:xfrm>
                     <a:prstGeom prst="rect">
@@ -2074,8 +2286,10 @@
           <w:szCs w:val="28"/>
           <w:lang w:val="en-US"/>
         </w:rPr>
-        <w:t>5</w:t>
-      </w:r>
+        <w:t>7</w:t>
+      </w:r>
+      <w:bookmarkStart w:id="0" w:name="_GoBack"/>
+      <w:bookmarkEnd w:id="0"/>
       <w:r>
         <w:rPr>
           <w:rFonts w:ascii="Times New Roman" w:hAnsi="Times New Roman" w:cs="Times New Roman"/>
@@ -2138,8 +2352,6 @@
         </w:rPr>
         <w:t>Source Code:</w:t>
       </w:r>
-      <w:bookmarkStart w:id="0" w:name="_GoBack"/>
-      <w:bookmarkEnd w:id="0"/>
     </w:p>
     <w:p>
       <w:pPr>
@@ -2155,7 +2367,7 @@
           <w:lang w:val="fr-FR"/>
         </w:rPr>
       </w:pPr>
-      <w:hyperlink r:id="rId12" w:history="1">
+      <w:hyperlink r:id="rId14" w:history="1">
         <w:r>
           <w:rPr>
             <w:rStyle w:val="Lienhypertexte"/>
@@ -2267,7 +2479,7 @@
       </w:pPr>
     </w:p>
     <w:sectPr>
-      <w:footerReference w:type="default" r:id="rId13"/>
+      <w:footerReference w:type="default" r:id="rId15"/>
       <w:pgSz w:w="12240" w:h="15840"/>
       <w:pgMar w:top="1440" w:right="1440" w:bottom="1440" w:left="1440" w:header="720" w:footer="720" w:gutter="0"/>
       <w:cols w:space="720"/>
@@ -2327,7 +2539,7 @@
             <w:noProof/>
             <w:lang w:val="fr-FR"/>
           </w:rPr>
-          <w:t>4</w:t>
+          <w:t>5</w:t>
         </w:r>
         <w:r>
           <w:fldChar w:fldCharType="end"/>

</xml_diff>